<commit_message>
geometrylib and correlation lib
added the geometrylib and the correlation lib
tested main again to make sure it works
mach number is about 1.00084 at throat
</commit_message>
<xml_diff>
--- a/theory.docx
+++ b/theory.docx
@@ -4041,14 +4041,7 @@
                           <w:rFonts w:ascii="Cambria Math" w:hAnsi="Cambria Math"/>
                           <w:lang w:val="en-US"/>
                         </w:rPr>
-                        <m:t>∂</m:t>
-                      </m:r>
-                      <m:r>
-                        <w:rPr>
-                          <w:rFonts w:ascii="Cambria Math" w:hAnsi="Cambria Math"/>
-                          <w:lang w:val="en-US"/>
-                        </w:rPr>
-                        <m:t>T</m:t>
+                        <m:t>∂T</m:t>
                       </m:r>
                     </m:den>
                   </m:f>
@@ -4081,14 +4074,7 @@
                   <w:rFonts w:ascii="Cambria Math" w:hAnsi="Cambria Math"/>
                   <w:lang w:val="en-US"/>
                 </w:rPr>
-                <m:t>∂</m:t>
-              </m:r>
-              <m:r>
-                <w:rPr>
-                  <w:rFonts w:ascii="Cambria Math" w:hAnsi="Cambria Math"/>
-                  <w:lang w:val="en-US"/>
-                </w:rPr>
-                <m:t>T</m:t>
+                <m:t>∂T</m:t>
               </m:r>
             </m:num>
             <m:den>
@@ -4305,14 +4291,7 @@
                           <w:rFonts w:ascii="Cambria Math" w:hAnsi="Cambria Math"/>
                           <w:lang w:val="en-US"/>
                         </w:rPr>
-                        <m:t>∂</m:t>
-                      </m:r>
-                      <m:r>
-                        <w:rPr>
-                          <w:rFonts w:ascii="Cambria Math" w:hAnsi="Cambria Math"/>
-                          <w:lang w:val="en-US"/>
-                        </w:rPr>
-                        <m:t>T</m:t>
+                        <m:t>∂T</m:t>
                       </m:r>
                     </m:den>
                   </m:f>
@@ -4602,14 +4581,7 @@
                       <w:rFonts w:ascii="Cambria Math" w:hAnsi="Cambria Math"/>
                       <w:lang w:val="en-US"/>
                     </w:rPr>
-                    <m:t>∂</m:t>
-                  </m:r>
-                  <m:r>
-                    <w:rPr>
-                      <w:rFonts w:ascii="Cambria Math" w:hAnsi="Cambria Math"/>
-                      <w:lang w:val="en-US"/>
-                    </w:rPr>
-                    <m:t>T</m:t>
+                    <m:t>∂T</m:t>
                   </m:r>
                 </m:num>
                 <m:den>
@@ -5432,14 +5404,7 @@
                   <w:rFonts w:ascii="Cambria Math" w:hAnsi="Cambria Math"/>
                   <w:lang w:val="en-US"/>
                 </w:rPr>
-                <m:t>∂</m:t>
-              </m:r>
-              <m:r>
-                <w:rPr>
-                  <w:rFonts w:ascii="Cambria Math" w:hAnsi="Cambria Math"/>
-                  <w:lang w:val="en-US"/>
-                </w:rPr>
-                <m:t>T</m:t>
+                <m:t>∂T</m:t>
               </m:r>
             </m:num>
             <m:den>
@@ -5589,14 +5554,7 @@
                       <w:rFonts w:ascii="Cambria Math" w:hAnsi="Cambria Math"/>
                       <w:lang w:val="en-US"/>
                     </w:rPr>
-                    <m:t>∂</m:t>
-                  </m:r>
-                  <m:r>
-                    <w:rPr>
-                      <w:rFonts w:ascii="Cambria Math" w:hAnsi="Cambria Math"/>
-                      <w:lang w:val="en-US"/>
-                    </w:rPr>
-                    <m:t>T</m:t>
+                    <m:t>∂T</m:t>
                   </m:r>
                 </m:num>
                 <m:den>
@@ -7020,14 +6978,7 @@
                             <w:rFonts w:ascii="Cambria Math" w:hAnsi="Cambria Math"/>
                             <w:lang w:val="en-US"/>
                           </w:rPr>
-                          <m:t>ρ</m:t>
-                        </m:r>
-                        <m:r>
-                          <w:rPr>
-                            <w:rFonts w:ascii="Cambria Math" w:hAnsi="Cambria Math"/>
-                            <w:lang w:val="en-US"/>
-                          </w:rPr>
-                          <m:t>T</m:t>
+                          <m:t>ρT</m:t>
                         </m:r>
                       </m:den>
                     </m:f>
@@ -7131,13 +7082,6 @@
                         <w:lang w:val="en-US"/>
                       </w:rPr>
                       <m:t>u</m:t>
-                    </m:r>
-                    <m:r>
-                      <w:rPr>
-                        <w:rFonts w:ascii="Cambria Math" w:eastAsia="Cambria Math" w:hAnsi="Cambria Math" w:cs="Cambria Math"/>
-                        <w:lang w:val="en-US"/>
-                      </w:rPr>
-                      <m:t xml:space="preserve"> </m:t>
                     </m:r>
                   </m:e>
                 </m:mr>
@@ -7464,165 +7408,229 @@
                       <m:fPr>
                         <m:ctrlPr>
                           <w:rPr>
-                            <w:rFonts w:ascii="Cambria Math" w:eastAsiaTheme="minorEastAsia" w:hAnsi="Cambria Math"/>
+                            <w:rFonts w:ascii="Cambria Math" w:hAnsi="Cambria Math"/>
                             <w:i/>
+                            <w:lang w:val="en-US"/>
                           </w:rPr>
                         </m:ctrlPr>
                       </m:fPr>
                       <m:num>
                         <m:r>
                           <w:rPr>
-                            <w:rFonts w:ascii="Cambria Math" w:eastAsiaTheme="minorEastAsia" w:hAnsi="Cambria Math"/>
+                            <w:rFonts w:ascii="Cambria Math" w:hAnsi="Cambria Math"/>
+                            <w:lang w:val="en-US"/>
                           </w:rPr>
                           <m:t>1</m:t>
                         </m:r>
                       </m:num>
                       <m:den>
-                        <m:r>
+                        <m:sSub>
+                          <m:sSubPr>
+                            <m:ctrlPr>
+                              <w:rPr>
+                                <w:rFonts w:ascii="Cambria Math" w:hAnsi="Cambria Math"/>
+                                <w:i/>
+                                <w:lang w:val="en-US"/>
+                              </w:rPr>
+                            </m:ctrlPr>
+                          </m:sSubPr>
+                          <m:e>
+                            <m:r>
+                              <w:rPr>
+                                <w:rFonts w:ascii="Cambria Math" w:hAnsi="Cambria Math"/>
+                                <w:lang w:val="en-US"/>
+                              </w:rPr>
+                              <m:t>c</m:t>
+                            </m:r>
+                          </m:e>
+                          <m:sub>
+                            <m:r>
+                              <w:rPr>
+                                <w:rFonts w:ascii="Cambria Math" w:hAnsi="Cambria Math"/>
+                                <w:lang w:val="en-US"/>
+                              </w:rPr>
+                              <m:t>v</m:t>
+                            </m:r>
+                          </m:sub>
+                        </m:sSub>
+                      </m:den>
+                    </m:f>
+                    <m:d>
+                      <m:dPr>
+                        <m:ctrlPr>
                           <w:rPr>
                             <w:rFonts w:ascii="Cambria Math" w:hAnsi="Cambria Math"/>
+                            <w:i/>
                             <w:lang w:val="en-US"/>
                           </w:rPr>
-                          <m:t>ρ</m:t>
-                        </m:r>
-                        <m:acc>
-                          <m:accPr>
-                            <m:chr m:val="̇"/>
+                        </m:ctrlPr>
+                      </m:dPr>
+                      <m:e>
+                        <m:f>
+                          <m:fPr>
                             <m:ctrlPr>
                               <w:rPr>
                                 <w:rFonts w:ascii="Cambria Math" w:eastAsiaTheme="minorEastAsia" w:hAnsi="Cambria Math"/>
                                 <w:i/>
                               </w:rPr>
                             </m:ctrlPr>
-                          </m:accPr>
-                          <m:e>
+                          </m:fPr>
+                          <m:num>
                             <m:r>
                               <w:rPr>
                                 <w:rFonts w:ascii="Cambria Math" w:eastAsiaTheme="minorEastAsia" w:hAnsi="Cambria Math"/>
                               </w:rPr>
-                              <m:t>m</m:t>
+                              <m:t>1</m:t>
                             </m:r>
-                          </m:e>
-                        </m:acc>
-                      </m:den>
-                    </m:f>
-                    <m:f>
-                      <m:fPr>
-                        <m:ctrlPr>
-                          <w:rPr>
-                            <w:rFonts w:ascii="Cambria Math" w:hAnsi="Cambria Math"/>
-                            <w:i/>
-                          </w:rPr>
-                        </m:ctrlPr>
-                      </m:fPr>
-                      <m:num>
-                        <m:r>
-                          <w:rPr>
-                            <w:rFonts w:ascii="Cambria Math" w:hAnsi="Cambria Math"/>
-                          </w:rPr>
-                          <m:t>d</m:t>
-                        </m:r>
-                        <m:acc>
-                          <m:accPr>
-                            <m:chr m:val="̇"/>
+                          </m:num>
+                          <m:den>
+                            <m:r>
+                              <w:rPr>
+                                <w:rFonts w:ascii="Cambria Math" w:hAnsi="Cambria Math"/>
+                                <w:lang w:val="en-US"/>
+                              </w:rPr>
+                              <m:t>ρ</m:t>
+                            </m:r>
+                            <m:acc>
+                              <m:accPr>
+                                <m:chr m:val="̇"/>
+                                <m:ctrlPr>
+                                  <w:rPr>
+                                    <w:rFonts w:ascii="Cambria Math" w:eastAsiaTheme="minorEastAsia" w:hAnsi="Cambria Math"/>
+                                    <w:i/>
+                                  </w:rPr>
+                                </m:ctrlPr>
+                              </m:accPr>
+                              <m:e>
+                                <m:r>
+                                  <w:rPr>
+                                    <w:rFonts w:ascii="Cambria Math" w:eastAsiaTheme="minorEastAsia" w:hAnsi="Cambria Math"/>
+                                  </w:rPr>
+                                  <m:t>m</m:t>
+                                </m:r>
+                              </m:e>
+                            </m:acc>
+                          </m:den>
+                        </m:f>
+                        <m:f>
+                          <m:fPr>
                             <m:ctrlPr>
                               <w:rPr>
                                 <w:rFonts w:ascii="Cambria Math" w:hAnsi="Cambria Math"/>
                                 <w:i/>
                               </w:rPr>
                             </m:ctrlPr>
-                          </m:accPr>
-                          <m:e>
+                          </m:fPr>
+                          <m:num>
                             <m:r>
                               <w:rPr>
                                 <w:rFonts w:ascii="Cambria Math" w:hAnsi="Cambria Math"/>
                               </w:rPr>
-                              <m:t>Q</m:t>
+                              <m:t>d</m:t>
                             </m:r>
-                          </m:e>
-                        </m:acc>
-                        <m:ctrlPr>
+                            <m:acc>
+                              <m:accPr>
+                                <m:chr m:val="̇"/>
+                                <m:ctrlPr>
+                                  <w:rPr>
+                                    <w:rFonts w:ascii="Cambria Math" w:hAnsi="Cambria Math"/>
+                                    <w:i/>
+                                  </w:rPr>
+                                </m:ctrlPr>
+                              </m:accPr>
+                              <m:e>
+                                <m:r>
+                                  <w:rPr>
+                                    <w:rFonts w:ascii="Cambria Math" w:hAnsi="Cambria Math"/>
+                                  </w:rPr>
+                                  <m:t>Q</m:t>
+                                </m:r>
+                              </m:e>
+                            </m:acc>
+                            <m:ctrlPr>
+                              <w:rPr>
+                                <w:rFonts w:ascii="Cambria Math" w:hAnsi="Cambria Math"/>
+                              </w:rPr>
+                            </m:ctrlPr>
+                          </m:num>
+                          <m:den>
+                            <m:r>
+                              <m:rPr>
+                                <m:sty m:val="p"/>
+                              </m:rPr>
+                              <w:rPr>
+                                <w:rFonts w:ascii="Cambria Math" w:hAnsi="Cambria Math"/>
+                              </w:rPr>
+                              <m:t>dx</m:t>
+                            </m:r>
+                          </m:den>
+                        </m:f>
+                        <m:r>
                           <w:rPr>
                             <w:rFonts w:ascii="Cambria Math" w:hAnsi="Cambria Math"/>
                           </w:rPr>
-                        </m:ctrlPr>
-                      </m:num>
-                      <m:den>
-                        <m:r>
-                          <m:rPr>
-                            <m:sty m:val="p"/>
-                          </m:rPr>
-                          <w:rPr>
-                            <w:rFonts w:ascii="Cambria Math" w:hAnsi="Cambria Math"/>
-                          </w:rPr>
-                          <m:t>dx</m:t>
+                          <m:t>+</m:t>
                         </m:r>
-                      </m:den>
-                    </m:f>
-                    <m:r>
-                      <w:rPr>
-                        <w:rFonts w:ascii="Cambria Math" w:hAnsi="Cambria Math"/>
-                      </w:rPr>
-                      <m:t>+</m:t>
-                    </m:r>
-                    <m:f>
-                      <m:fPr>
-                        <m:ctrlPr>
-                          <w:rPr>
-                            <w:rFonts w:ascii="Cambria Math" w:hAnsi="Cambria Math"/>
-                            <w:i/>
-                            <w:lang w:val="en-US"/>
-                          </w:rPr>
-                        </m:ctrlPr>
-                      </m:fPr>
-                      <m:num>
-                        <m:r>
-                          <w:rPr>
-                            <w:rFonts w:ascii="Cambria Math" w:hAnsi="Cambria Math"/>
-                            <w:lang w:val="en-US"/>
-                          </w:rPr>
-                          <m:t>pu</m:t>
-                        </m:r>
-                      </m:num>
-                      <m:den>
-                        <m:r>
-                          <w:rPr>
-                            <w:rFonts w:ascii="Cambria Math" w:hAnsi="Cambria Math"/>
-                            <w:lang w:val="en-US"/>
-                          </w:rPr>
-                          <m:t>ρA</m:t>
-                        </m:r>
-                      </m:den>
-                    </m:f>
-                    <m:f>
-                      <m:fPr>
-                        <m:ctrlPr>
-                          <w:rPr>
-                            <w:rFonts w:ascii="Cambria Math" w:hAnsi="Cambria Math"/>
-                            <w:i/>
-                            <w:lang w:val="en-US"/>
-                          </w:rPr>
-                        </m:ctrlPr>
-                      </m:fPr>
-                      <m:num>
-                        <m:r>
-                          <w:rPr>
-                            <w:rFonts w:ascii="Cambria Math" w:hAnsi="Cambria Math"/>
-                            <w:lang w:val="en-US"/>
-                          </w:rPr>
-                          <m:t>∂A</m:t>
-                        </m:r>
-                      </m:num>
-                      <m:den>
-                        <m:r>
-                          <w:rPr>
-                            <w:rFonts w:ascii="Cambria Math" w:hAnsi="Cambria Math"/>
-                            <w:lang w:val="en-US"/>
-                          </w:rPr>
-                          <m:t>∂x</m:t>
-                        </m:r>
-                      </m:den>
-                    </m:f>
+                        <m:f>
+                          <m:fPr>
+                            <m:ctrlPr>
+                              <w:rPr>
+                                <w:rFonts w:ascii="Cambria Math" w:hAnsi="Cambria Math"/>
+                                <w:i/>
+                                <w:lang w:val="en-US"/>
+                              </w:rPr>
+                            </m:ctrlPr>
+                          </m:fPr>
+                          <m:num>
+                            <m:r>
+                              <w:rPr>
+                                <w:rFonts w:ascii="Cambria Math" w:hAnsi="Cambria Math"/>
+                                <w:lang w:val="en-US"/>
+                              </w:rPr>
+                              <m:t>pu</m:t>
+                            </m:r>
+                          </m:num>
+                          <m:den>
+                            <m:r>
+                              <w:rPr>
+                                <w:rFonts w:ascii="Cambria Math" w:hAnsi="Cambria Math"/>
+                                <w:lang w:val="en-US"/>
+                              </w:rPr>
+                              <m:t>ρA</m:t>
+                            </m:r>
+                          </m:den>
+                        </m:f>
+                        <m:f>
+                          <m:fPr>
+                            <m:ctrlPr>
+                              <w:rPr>
+                                <w:rFonts w:ascii="Cambria Math" w:hAnsi="Cambria Math"/>
+                                <w:i/>
+                                <w:lang w:val="en-US"/>
+                              </w:rPr>
+                            </m:ctrlPr>
+                          </m:fPr>
+                          <m:num>
+                            <m:r>
+                              <w:rPr>
+                                <w:rFonts w:ascii="Cambria Math" w:hAnsi="Cambria Math"/>
+                                <w:lang w:val="en-US"/>
+                              </w:rPr>
+                              <m:t>∂A</m:t>
+                            </m:r>
+                          </m:num>
+                          <m:den>
+                            <m:r>
+                              <w:rPr>
+                                <w:rFonts w:ascii="Cambria Math" w:hAnsi="Cambria Math"/>
+                                <w:lang w:val="en-US"/>
+                              </w:rPr>
+                              <m:t>∂x</m:t>
+                            </m:r>
+                          </m:den>
+                        </m:f>
+                      </m:e>
+                    </m:d>
                   </m:e>
                 </m:mr>
               </m:m>
@@ -7635,19 +7643,169 @@
       <w:pPr>
         <w:ind w:left="720" w:hanging="720"/>
         <w:rPr>
-          <w:rFonts w:eastAsiaTheme="minorEastAsia"/>
           <w:lang w:val="en-US"/>
         </w:rPr>
       </w:pPr>
+      <w:r>
+        <w:rPr>
+          <w:lang w:val="en-US"/>
+        </w:rPr>
+        <w:t>Expression of the friction factor</w:t>
+      </w:r>
     </w:p>
     <w:p>
       <w:pPr>
         <w:ind w:left="720" w:hanging="720"/>
         <w:rPr>
           <w:rFonts w:eastAsiaTheme="minorEastAsia"/>
-          <w:lang w:val="en-US"/>
         </w:rPr>
       </w:pPr>
+      <m:oMathPara>
+        <m:oMath>
+          <m:sSub>
+            <m:sSubPr>
+              <m:ctrlPr>
+                <w:rPr>
+                  <w:rFonts w:ascii="Cambria Math" w:eastAsiaTheme="minorEastAsia" w:hAnsi="Cambria Math"/>
+                  <w:i/>
+                </w:rPr>
+              </m:ctrlPr>
+            </m:sSubPr>
+            <m:e>
+              <m:r>
+                <w:rPr>
+                  <w:rFonts w:ascii="Cambria Math" w:eastAsiaTheme="minorEastAsia" w:hAnsi="Cambria Math"/>
+                </w:rPr>
+                <m:t>τ</m:t>
+              </m:r>
+            </m:e>
+            <m:sub>
+              <m:r>
+                <w:rPr>
+                  <w:rFonts w:ascii="Cambria Math" w:eastAsiaTheme="minorEastAsia" w:hAnsi="Cambria Math"/>
+                </w:rPr>
+                <m:t>w</m:t>
+              </m:r>
+            </m:sub>
+          </m:sSub>
+          <m:r>
+            <w:rPr>
+              <w:rFonts w:ascii="Cambria Math" w:eastAsiaTheme="minorEastAsia" w:hAnsi="Cambria Math"/>
+            </w:rPr>
+            <m:t>=</m:t>
+          </m:r>
+          <m:f>
+            <m:fPr>
+              <m:ctrlPr>
+                <w:rPr>
+                  <w:rFonts w:ascii="Cambria Math" w:eastAsiaTheme="minorEastAsia" w:hAnsi="Cambria Math"/>
+                  <w:i/>
+                </w:rPr>
+              </m:ctrlPr>
+            </m:fPr>
+            <m:num>
+              <m:sSub>
+                <m:sSubPr>
+                  <m:ctrlPr>
+                    <w:rPr>
+                      <w:rFonts w:ascii="Cambria Math" w:eastAsiaTheme="minorEastAsia" w:hAnsi="Cambria Math"/>
+                      <w:i/>
+                    </w:rPr>
+                  </m:ctrlPr>
+                </m:sSubPr>
+                <m:e>
+                  <m:r>
+                    <w:rPr>
+                      <w:rFonts w:ascii="Cambria Math" w:eastAsiaTheme="minorEastAsia" w:hAnsi="Cambria Math"/>
+                    </w:rPr>
+                    <m:t>f</m:t>
+                  </m:r>
+                </m:e>
+                <m:sub>
+                  <m:r>
+                    <w:rPr>
+                      <w:rFonts w:ascii="Cambria Math" w:eastAsiaTheme="minorEastAsia" w:hAnsi="Cambria Math"/>
+                    </w:rPr>
+                    <m:t>D</m:t>
+                  </m:r>
+                </m:sub>
+              </m:sSub>
+            </m:num>
+            <m:den>
+              <m:r>
+                <w:rPr>
+                  <w:rFonts w:ascii="Cambria Math" w:eastAsiaTheme="minorEastAsia" w:hAnsi="Cambria Math"/>
+                </w:rPr>
+                <m:t>4</m:t>
+              </m:r>
+            </m:den>
+          </m:f>
+          <m:r>
+            <w:rPr>
+              <w:rFonts w:ascii="Cambria Math" w:eastAsiaTheme="minorEastAsia" w:hAnsi="Cambria Math"/>
+            </w:rPr>
+            <m:t>⋅</m:t>
+          </m:r>
+          <m:r>
+            <w:rPr>
+              <w:rFonts w:ascii="Cambria Math" w:eastAsiaTheme="minorEastAsia" w:hAnsi="Cambria Math"/>
+            </w:rPr>
+            <m:t>ρ</m:t>
+          </m:r>
+          <m:r>
+            <w:rPr>
+              <w:rFonts w:ascii="Cambria Math" w:eastAsiaTheme="minorEastAsia" w:hAnsi="Cambria Math"/>
+            </w:rPr>
+            <m:t>⋅</m:t>
+          </m:r>
+          <m:f>
+            <m:fPr>
+              <m:ctrlPr>
+                <w:rPr>
+                  <w:rFonts w:ascii="Cambria Math" w:eastAsiaTheme="minorEastAsia" w:hAnsi="Cambria Math"/>
+                  <w:i/>
+                </w:rPr>
+              </m:ctrlPr>
+            </m:fPr>
+            <m:num>
+              <m:sSup>
+                <m:sSupPr>
+                  <m:ctrlPr>
+                    <w:rPr>
+                      <w:rFonts w:ascii="Cambria Math" w:eastAsiaTheme="minorEastAsia" w:hAnsi="Cambria Math"/>
+                      <w:i/>
+                    </w:rPr>
+                  </m:ctrlPr>
+                </m:sSupPr>
+                <m:e>
+                  <m:r>
+                    <w:rPr>
+                      <w:rFonts w:ascii="Cambria Math" w:eastAsiaTheme="minorEastAsia" w:hAnsi="Cambria Math"/>
+                    </w:rPr>
+                    <m:t>u</m:t>
+                  </m:r>
+                </m:e>
+                <m:sup>
+                  <m:r>
+                    <w:rPr>
+                      <w:rFonts w:ascii="Cambria Math" w:eastAsiaTheme="minorEastAsia" w:hAnsi="Cambria Math"/>
+                    </w:rPr>
+                    <m:t>2</m:t>
+                  </m:r>
+                </m:sup>
+              </m:sSup>
+            </m:num>
+            <m:den>
+              <m:r>
+                <w:rPr>
+                  <w:rFonts w:ascii="Cambria Math" w:eastAsiaTheme="minorEastAsia" w:hAnsi="Cambria Math"/>
+                </w:rPr>
+                <m:t>2</m:t>
+              </m:r>
+            </m:den>
+          </m:f>
+        </m:oMath>
+      </m:oMathPara>
     </w:p>
     <w:p>
       <w:pPr>
@@ -7656,6 +7814,273 @@
           <w:lang w:val="en-US"/>
         </w:rPr>
       </w:pPr>
+      <m:oMathPara>
+        <m:oMath>
+          <m:f>
+            <m:fPr>
+              <m:ctrlPr>
+                <w:rPr>
+                  <w:rFonts w:ascii="Cambria Math" w:hAnsi="Cambria Math"/>
+                  <w:i/>
+                  <w:lang w:val="en-US"/>
+                </w:rPr>
+              </m:ctrlPr>
+            </m:fPr>
+            <m:num>
+              <m:r>
+                <w:rPr>
+                  <w:rFonts w:ascii="Cambria Math" w:hAnsi="Cambria Math"/>
+                  <w:lang w:val="en-US"/>
+                </w:rPr>
+                <m:t>1</m:t>
+              </m:r>
+            </m:num>
+            <m:den>
+              <m:r>
+                <w:rPr>
+                  <w:rFonts w:ascii="Cambria Math" w:hAnsi="Cambria Math"/>
+                  <w:lang w:val="en-US"/>
+                </w:rPr>
+                <m:t>ρ</m:t>
+              </m:r>
+            </m:den>
+          </m:f>
+          <m:f>
+            <m:fPr>
+              <m:ctrlPr>
+                <w:rPr>
+                  <w:rFonts w:ascii="Cambria Math" w:eastAsiaTheme="minorEastAsia" w:hAnsi="Cambria Math"/>
+                  <w:i/>
+                </w:rPr>
+              </m:ctrlPr>
+            </m:fPr>
+            <m:num>
+              <m:sSub>
+                <m:sSubPr>
+                  <m:ctrlPr>
+                    <w:rPr>
+                      <w:rFonts w:ascii="Cambria Math" w:eastAsiaTheme="minorEastAsia" w:hAnsi="Cambria Math"/>
+                      <w:i/>
+                    </w:rPr>
+                  </m:ctrlPr>
+                </m:sSubPr>
+                <m:e>
+                  <m:r>
+                    <w:rPr>
+                      <w:rFonts w:ascii="Cambria Math" w:eastAsiaTheme="minorEastAsia" w:hAnsi="Cambria Math"/>
+                    </w:rPr>
+                    <m:t>τ</m:t>
+                  </m:r>
+                </m:e>
+                <m:sub>
+                  <m:r>
+                    <w:rPr>
+                      <w:rFonts w:ascii="Cambria Math" w:eastAsiaTheme="minorEastAsia" w:hAnsi="Cambria Math"/>
+                    </w:rPr>
+                    <m:t>w</m:t>
+                  </m:r>
+                </m:sub>
+              </m:sSub>
+              <m:r>
+                <w:rPr>
+                  <w:rFonts w:ascii="Cambria Math" w:eastAsiaTheme="minorEastAsia" w:hAnsi="Cambria Math"/>
+                </w:rPr>
+                <m:t>⋅</m:t>
+              </m:r>
+              <m:sSub>
+                <m:sSubPr>
+                  <m:ctrlPr>
+                    <w:rPr>
+                      <w:rFonts w:ascii="Cambria Math" w:eastAsiaTheme="minorEastAsia" w:hAnsi="Cambria Math"/>
+                      <w:i/>
+                    </w:rPr>
+                  </m:ctrlPr>
+                </m:sSubPr>
+                <m:e>
+                  <m:r>
+                    <w:rPr>
+                      <w:rFonts w:ascii="Cambria Math" w:eastAsiaTheme="minorEastAsia" w:hAnsi="Cambria Math"/>
+                    </w:rPr>
+                    <m:t>P</m:t>
+                  </m:r>
+                </m:e>
+                <m:sub>
+                  <m:r>
+                    <w:rPr>
+                      <w:rFonts w:ascii="Cambria Math" w:eastAsiaTheme="minorEastAsia" w:hAnsi="Cambria Math"/>
+                    </w:rPr>
+                    <m:t>h</m:t>
+                  </m:r>
+                </m:sub>
+              </m:sSub>
+            </m:num>
+            <m:den>
+              <m:r>
+                <w:rPr>
+                  <w:rFonts w:ascii="Cambria Math" w:eastAsiaTheme="minorEastAsia" w:hAnsi="Cambria Math"/>
+                </w:rPr>
+                <m:t>A</m:t>
+              </m:r>
+            </m:den>
+          </m:f>
+          <m:r>
+            <w:rPr>
+              <w:rFonts w:ascii="Cambria Math" w:eastAsiaTheme="minorEastAsia" w:hAnsi="Cambria Math"/>
+            </w:rPr>
+            <m:t>=</m:t>
+          </m:r>
+          <m:f>
+            <m:fPr>
+              <m:ctrlPr>
+                <w:rPr>
+                  <w:rFonts w:ascii="Cambria Math" w:eastAsiaTheme="minorEastAsia" w:hAnsi="Cambria Math"/>
+                  <w:i/>
+                </w:rPr>
+              </m:ctrlPr>
+            </m:fPr>
+            <m:num>
+              <m:sSub>
+                <m:sSubPr>
+                  <m:ctrlPr>
+                    <w:rPr>
+                      <w:rFonts w:ascii="Cambria Math" w:eastAsiaTheme="minorEastAsia" w:hAnsi="Cambria Math"/>
+                      <w:i/>
+                    </w:rPr>
+                  </m:ctrlPr>
+                </m:sSubPr>
+                <m:e>
+                  <m:r>
+                    <w:rPr>
+                      <w:rFonts w:ascii="Cambria Math" w:eastAsiaTheme="minorEastAsia" w:hAnsi="Cambria Math"/>
+                    </w:rPr>
+                    <m:t>P</m:t>
+                  </m:r>
+                </m:e>
+                <m:sub>
+                  <m:r>
+                    <w:rPr>
+                      <w:rFonts w:ascii="Cambria Math" w:eastAsiaTheme="minorEastAsia" w:hAnsi="Cambria Math"/>
+                    </w:rPr>
+                    <m:t>h</m:t>
+                  </m:r>
+                </m:sub>
+              </m:sSub>
+            </m:num>
+            <m:den>
+              <m:r>
+                <w:rPr>
+                  <w:rFonts w:ascii="Cambria Math" w:eastAsiaTheme="minorEastAsia" w:hAnsi="Cambria Math"/>
+                </w:rPr>
+                <m:t>A</m:t>
+              </m:r>
+            </m:den>
+          </m:f>
+          <m:r>
+            <w:rPr>
+              <w:rFonts w:ascii="Cambria Math" w:eastAsiaTheme="minorEastAsia" w:hAnsi="Cambria Math"/>
+            </w:rPr>
+            <m:t>⋅</m:t>
+          </m:r>
+          <m:f>
+            <m:fPr>
+              <m:ctrlPr>
+                <w:rPr>
+                  <w:rFonts w:ascii="Cambria Math" w:eastAsiaTheme="minorEastAsia" w:hAnsi="Cambria Math"/>
+                  <w:i/>
+                </w:rPr>
+              </m:ctrlPr>
+            </m:fPr>
+            <m:num>
+              <m:sSub>
+                <m:sSubPr>
+                  <m:ctrlPr>
+                    <w:rPr>
+                      <w:rFonts w:ascii="Cambria Math" w:eastAsiaTheme="minorEastAsia" w:hAnsi="Cambria Math"/>
+                      <w:i/>
+                    </w:rPr>
+                  </m:ctrlPr>
+                </m:sSubPr>
+                <m:e>
+                  <m:r>
+                    <w:rPr>
+                      <w:rFonts w:ascii="Cambria Math" w:eastAsiaTheme="minorEastAsia" w:hAnsi="Cambria Math"/>
+                    </w:rPr>
+                    <m:t>f</m:t>
+                  </m:r>
+                </m:e>
+                <m:sub>
+                  <m:r>
+                    <w:rPr>
+                      <w:rFonts w:ascii="Cambria Math" w:eastAsiaTheme="minorEastAsia" w:hAnsi="Cambria Math"/>
+                    </w:rPr>
+                    <m:t>D</m:t>
+                  </m:r>
+                </m:sub>
+              </m:sSub>
+            </m:num>
+            <m:den>
+              <m:r>
+                <w:rPr>
+                  <w:rFonts w:ascii="Cambria Math" w:eastAsiaTheme="minorEastAsia" w:hAnsi="Cambria Math"/>
+                </w:rPr>
+                <m:t>4</m:t>
+              </m:r>
+            </m:den>
+          </m:f>
+          <m:r>
+            <w:rPr>
+              <w:rFonts w:ascii="Cambria Math" w:eastAsiaTheme="minorEastAsia" w:hAnsi="Cambria Math"/>
+            </w:rPr>
+            <m:t>⋅</m:t>
+          </m:r>
+          <m:f>
+            <m:fPr>
+              <m:ctrlPr>
+                <w:rPr>
+                  <w:rFonts w:ascii="Cambria Math" w:eastAsiaTheme="minorEastAsia" w:hAnsi="Cambria Math"/>
+                  <w:i/>
+                </w:rPr>
+              </m:ctrlPr>
+            </m:fPr>
+            <m:num>
+              <m:sSup>
+                <m:sSupPr>
+                  <m:ctrlPr>
+                    <w:rPr>
+                      <w:rFonts w:ascii="Cambria Math" w:eastAsiaTheme="minorEastAsia" w:hAnsi="Cambria Math"/>
+                      <w:i/>
+                    </w:rPr>
+                  </m:ctrlPr>
+                </m:sSupPr>
+                <m:e>
+                  <m:r>
+                    <w:rPr>
+                      <w:rFonts w:ascii="Cambria Math" w:eastAsiaTheme="minorEastAsia" w:hAnsi="Cambria Math"/>
+                    </w:rPr>
+                    <m:t>u</m:t>
+                  </m:r>
+                </m:e>
+                <m:sup>
+                  <m:r>
+                    <w:rPr>
+                      <w:rFonts w:ascii="Cambria Math" w:eastAsiaTheme="minorEastAsia" w:hAnsi="Cambria Math"/>
+                    </w:rPr>
+                    <m:t>2</m:t>
+                  </m:r>
+                </m:sup>
+              </m:sSup>
+            </m:num>
+            <m:den>
+              <m:r>
+                <w:rPr>
+                  <w:rFonts w:ascii="Cambria Math" w:eastAsiaTheme="minorEastAsia" w:hAnsi="Cambria Math"/>
+                </w:rPr>
+                <m:t>2</m:t>
+              </m:r>
+            </m:den>
+          </m:f>
+        </m:oMath>
+      </m:oMathPara>
     </w:p>
     <w:p>
       <w:pPr>
@@ -8120,6 +8545,36 @@
       <w:color w:val="808080"/>
     </w:rPr>
   </w:style>
+  <w:style w:type="paragraph" w:styleId="BalloonText">
+    <w:name w:val="Balloon Text"/>
+    <w:basedOn w:val="Normal"/>
+    <w:link w:val="BalloonTextChar"/>
+    <w:uiPriority w:val="99"/>
+    <w:semiHidden/>
+    <w:unhideWhenUsed/>
+    <w:rsid w:val="001B7A88"/>
+    <w:pPr>
+      <w:spacing w:after="0" w:line="240" w:lineRule="auto"/>
+    </w:pPr>
+    <w:rPr>
+      <w:rFonts w:ascii="Segoe UI" w:hAnsi="Segoe UI" w:cs="Segoe UI"/>
+      <w:sz w:val="18"/>
+      <w:szCs w:val="18"/>
+    </w:rPr>
+  </w:style>
+  <w:style w:type="character" w:customStyle="1" w:styleId="BalloonTextChar">
+    <w:name w:val="Balloon Text Char"/>
+    <w:basedOn w:val="DefaultParagraphFont"/>
+    <w:link w:val="BalloonText"/>
+    <w:uiPriority w:val="99"/>
+    <w:semiHidden/>
+    <w:rsid w:val="001B7A88"/>
+    <w:rPr>
+      <w:rFonts w:ascii="Segoe UI" w:hAnsi="Segoe UI" w:cs="Segoe UI"/>
+      <w:sz w:val="18"/>
+      <w:szCs w:val="18"/>
+    </w:rPr>
+  </w:style>
 </w:styles>
 </file>
 

</xml_diff>